<commit_message>
Design Doc + Comments
Project completed
</commit_message>
<xml_diff>
--- a/DesignDoc.docx
+++ b/DesignDoc.docx
@@ -3,8 +3,413 @@
 <w:document xmlns:wpc="http://schemas.microsoft.com/office/word/2010/wordprocessingCanvas" xmlns:cx="http://schemas.microsoft.com/office/drawing/2014/chartex" xmlns:cx1="http://schemas.microsoft.com/office/drawing/2015/9/8/chartex" xmlns:cx2="http://schemas.microsoft.com/office/drawing/2015/10/21/chartex" xmlns:cx3="http://schemas.microsoft.com/office/drawing/2016/5/9/chartex" xmlns:cx4="http://schemas.microsoft.com/office/drawing/2016/5/10/chartex" xmlns:cx5="http://schemas.microsoft.com/office/drawing/2016/5/11/chartex" xmlns:cx6="http://schemas.microsoft.com/office/drawing/2016/5/12/chartex" xmlns:cx7="http://schemas.microsoft.com/office/drawing/2016/5/13/chartex" xmlns:cx8="http://schemas.microsoft.com/office/drawing/2016/5/14/chartex" xmlns:mc="http://schemas.openxmlformats.org/markup-compatibility/2006" xmlns:aink="http://schemas.microsoft.com/office/drawing/2016/ink" xmlns:am3d="http://schemas.microsoft.com/office/drawing/2017/model3d" xmlns:o="urn:schemas-microsoft-com:office:office" xmlns:r="http://schemas.openxmlformats.org/officeDocument/2006/relationships" xmlns:m="http://schemas.openxmlformats.org/officeDocument/2006/math" xmlns:v="urn:schemas-microsoft-com:vml" xmlns:wp14="http://schemas.microsoft.com/office/word/2010/wordprocessingDrawing" xmlns:wp="http://schemas.openxmlformats.org/drawingml/2006/wordprocessingDrawing" xmlns:w10="urn:schemas-microsoft-com:office:word" xmlns:w="http://schemas.openxmlformats.org/wordprocessingml/2006/main" xmlns:w14="http://schemas.microsoft.com/office/word/2010/wordml" xmlns:w15="http://schemas.microsoft.com/office/word/2012/wordml" xmlns:w16cid="http://schemas.microsoft.com/office/word/2016/wordml/cid" xmlns:w16se="http://schemas.microsoft.com/office/word/2015/wordml/symex" xmlns:wpg="http://schemas.microsoft.com/office/word/2010/wordprocessingGroup" xmlns:wpi="http://schemas.microsoft.com/office/word/2010/wordprocessingInk" xmlns:wne="http://schemas.microsoft.com/office/word/2006/wordml" xmlns:wps="http://schemas.microsoft.com/office/word/2010/wordprocessingShape" mc:Ignorable="w14 w15 w16se w16cid wp14">
   <w:body>
     <w:p>
+      <w:pPr>
+        <w:pStyle w:val="Title"/>
+      </w:pPr>
+      <w:r>
+        <w:t>fitness tracker app</w:t>
+      </w:r>
+    </w:p>
+    <w:p/>
+    <w:p>
+      <w:pPr>
+        <w:pStyle w:val="Heading2"/>
+      </w:pPr>
+      <w:r>
+        <w:t xml:space="preserve">PURPOSE: </w:t>
+      </w:r>
       <w:bookmarkStart w:id="0" w:name="_GoBack"/>
       <w:bookmarkEnd w:id="0"/>
+    </w:p>
+    <w:p>
+      <w:r>
+        <w:t xml:space="preserve">Simple, easy to navigate for user. Allows user to track their fitness. User enters what exercise they </w:t>
+      </w:r>
+      <w:proofErr w:type="gramStart"/>
+      <w:r>
+        <w:t>completed</w:t>
+      </w:r>
+      <w:proofErr w:type="gramEnd"/>
+      <w:r>
+        <w:t xml:space="preserve"> and the date and time automatically appears underneath it. </w:t>
+      </w:r>
+    </w:p>
+    <w:p/>
+    <w:p>
+      <w:pPr>
+        <w:pStyle w:val="Heading2"/>
+      </w:pPr>
+      <w:r>
+        <w:t>consists:</w:t>
+      </w:r>
+    </w:p>
+    <w:p>
+      <w:r>
+        <w:t xml:space="preserve">Two pages, a Fitness Information List Page and Fitness Information Page. </w:t>
+      </w:r>
+    </w:p>
+    <w:p>
+      <w:r>
+        <w:rPr>
+          <w:noProof/>
+        </w:rPr>
+        <w:drawing>
+          <wp:inline distT="0" distB="0" distL="0" distR="0" wp14:anchorId="0E252359" wp14:editId="33C0FF65">
+            <wp:extent cx="2027458" cy="3604543"/>
+            <wp:effectExtent l="0" t="0" r="0" b="0"/>
+            <wp:docPr id="3" name="Picture 3" descr="A screenshot of a cell phone&#10;&#10;Description automatically generated"/>
+            <wp:cNvGraphicFramePr>
+              <a:graphicFrameLocks xmlns:a="http://schemas.openxmlformats.org/drawingml/2006/main" noChangeAspect="1"/>
+            </wp:cNvGraphicFramePr>
+            <a:graphic xmlns:a="http://schemas.openxmlformats.org/drawingml/2006/main">
+              <a:graphicData uri="http://schemas.openxmlformats.org/drawingml/2006/picture">
+                <pic:pic xmlns:pic="http://schemas.openxmlformats.org/drawingml/2006/picture">
+                  <pic:nvPicPr>
+                    <pic:cNvPr id="3" name="FitnessInformationList.jpg"/>
+                    <pic:cNvPicPr/>
+                  </pic:nvPicPr>
+                  <pic:blipFill>
+                    <a:blip r:embed="rId5" cstate="print">
+                      <a:extLst>
+                        <a:ext uri="{28A0092B-C50C-407E-A947-70E740481C1C}">
+                          <a14:useLocalDpi xmlns:a14="http://schemas.microsoft.com/office/drawing/2010/main" val="0"/>
+                        </a:ext>
+                      </a:extLst>
+                    </a:blip>
+                    <a:stretch>
+                      <a:fillRect/>
+                    </a:stretch>
+                  </pic:blipFill>
+                  <pic:spPr>
+                    <a:xfrm>
+                      <a:off x="0" y="0"/>
+                      <a:ext cx="2036363" cy="3620376"/>
+                    </a:xfrm>
+                    <a:prstGeom prst="rect">
+                      <a:avLst/>
+                    </a:prstGeom>
+                  </pic:spPr>
+                </pic:pic>
+              </a:graphicData>
+            </a:graphic>
+          </wp:inline>
+        </w:drawing>
+      </w:r>
+      <w:r>
+        <w:t xml:space="preserve">            </w:t>
+      </w:r>
+      <w:r>
+        <w:rPr>
+          <w:noProof/>
+        </w:rPr>
+        <w:drawing>
+          <wp:inline distT="0" distB="0" distL="0" distR="0" wp14:anchorId="64E29B6E" wp14:editId="265ABE73">
+            <wp:extent cx="1990725" cy="3539234"/>
+            <wp:effectExtent l="0" t="0" r="0" b="4445"/>
+            <wp:docPr id="2" name="Picture 2" descr="A screenshot of a cell phone&#10;&#10;Description automatically generated"/>
+            <wp:cNvGraphicFramePr>
+              <a:graphicFrameLocks xmlns:a="http://schemas.openxmlformats.org/drawingml/2006/main" noChangeAspect="1"/>
+            </wp:cNvGraphicFramePr>
+            <a:graphic xmlns:a="http://schemas.openxmlformats.org/drawingml/2006/main">
+              <a:graphicData uri="http://schemas.openxmlformats.org/drawingml/2006/picture">
+                <pic:pic xmlns:pic="http://schemas.openxmlformats.org/drawingml/2006/picture">
+                  <pic:nvPicPr>
+                    <pic:cNvPr id="2" name="FitnessInformationPage.jpg"/>
+                    <pic:cNvPicPr/>
+                  </pic:nvPicPr>
+                  <pic:blipFill>
+                    <a:blip r:embed="rId6" cstate="print">
+                      <a:extLst>
+                        <a:ext uri="{28A0092B-C50C-407E-A947-70E740481C1C}">
+                          <a14:useLocalDpi xmlns:a14="http://schemas.microsoft.com/office/drawing/2010/main" val="0"/>
+                        </a:ext>
+                      </a:extLst>
+                    </a:blip>
+                    <a:stretch>
+                      <a:fillRect/>
+                    </a:stretch>
+                  </pic:blipFill>
+                  <pic:spPr>
+                    <a:xfrm>
+                      <a:off x="0" y="0"/>
+                      <a:ext cx="2001798" cy="3558920"/>
+                    </a:xfrm>
+                    <a:prstGeom prst="rect">
+                      <a:avLst/>
+                    </a:prstGeom>
+                  </pic:spPr>
+                </pic:pic>
+              </a:graphicData>
+            </a:graphic>
+          </wp:inline>
+        </w:drawing>
+      </w:r>
+      <w:r>
+        <w:t xml:space="preserve">             </w:t>
+      </w:r>
+    </w:p>
+    <w:p/>
+    <w:p/>
+    <w:p/>
+    <w:p/>
+    <w:p>
+      <w:pPr>
+        <w:pStyle w:val="Heading3"/>
+      </w:pPr>
+      <w:r>
+        <w:t xml:space="preserve">The Fit Class </w:t>
+      </w:r>
+    </w:p>
+    <w:p>
+      <w:r>
+        <w:t xml:space="preserve">This </w:t>
+      </w:r>
+      <w:r>
+        <w:t xml:space="preserve">class defines the attributes of each item on the list and the filename where list will be stored. Each item on the list has a </w:t>
+      </w:r>
+      <w:proofErr w:type="spellStart"/>
+      <w:r>
+        <w:t>DateTime</w:t>
+      </w:r>
+      <w:proofErr w:type="spellEnd"/>
+      <w:r>
+        <w:t xml:space="preserve"> attribute and a string Attribute.  </w:t>
+      </w:r>
+    </w:p>
+    <w:p/>
+    <w:p>
+      <w:pPr>
+        <w:pStyle w:val="Heading2"/>
+      </w:pPr>
+    </w:p>
+    <w:p>
+      <w:pPr>
+        <w:pStyle w:val="Heading2"/>
+      </w:pPr>
+      <w:r>
+        <w:t>Fitness information list.</w:t>
+      </w:r>
+    </w:p>
+    <w:p>
+      <w:r>
+        <w:t>(</w:t>
+      </w:r>
+      <w:proofErr w:type="spellStart"/>
+      <w:r>
+        <w:t>FitnessPage.xaml</w:t>
+      </w:r>
+      <w:proofErr w:type="spellEnd"/>
+      <w:r>
+        <w:t xml:space="preserve"> and </w:t>
+      </w:r>
+      <w:proofErr w:type="spellStart"/>
+      <w:r>
+        <w:t>fitnessPage.xaml.cs</w:t>
+      </w:r>
+      <w:proofErr w:type="spellEnd"/>
+      <w:r>
+        <w:t xml:space="preserve">) </w:t>
+      </w:r>
+    </w:p>
+    <w:p>
+      <w:r>
+        <w:lastRenderedPageBreak/>
+        <w:t xml:space="preserve">This contains a toolbar and a </w:t>
+      </w:r>
+      <w:proofErr w:type="spellStart"/>
+      <w:r>
+        <w:t>listview</w:t>
+      </w:r>
+      <w:proofErr w:type="spellEnd"/>
+      <w:r>
+        <w:t xml:space="preserve">. Toolbar contains item “Add”. </w:t>
+      </w:r>
+    </w:p>
+    <w:p>
+      <w:proofErr w:type="spellStart"/>
+      <w:r>
+        <w:t>Listview</w:t>
+      </w:r>
+      <w:proofErr w:type="spellEnd"/>
+      <w:r>
+        <w:t xml:space="preserve"> is </w:t>
+      </w:r>
+      <w:proofErr w:type="spellStart"/>
+      <w:r>
+        <w:t>binded</w:t>
+      </w:r>
+      <w:proofErr w:type="spellEnd"/>
+      <w:r>
+        <w:t xml:space="preserve"> to text and date. </w:t>
+      </w:r>
+    </w:p>
+    <w:p>
+      <w:r>
+        <w:t xml:space="preserve">The </w:t>
+      </w:r>
+      <w:proofErr w:type="spellStart"/>
+      <w:r>
+        <w:t>xaml.</w:t>
+      </w:r>
+      <w:r>
+        <w:t>cs</w:t>
+      </w:r>
+      <w:proofErr w:type="spellEnd"/>
+      <w:r>
+        <w:t xml:space="preserve"> file must have an </w:t>
+      </w:r>
+      <w:proofErr w:type="spellStart"/>
+      <w:r>
+        <w:t>onAppearing</w:t>
+      </w:r>
+      <w:proofErr w:type="spellEnd"/>
+      <w:r>
+        <w:t xml:space="preserve"> method. This creates a list of type Fit. (</w:t>
+      </w:r>
+      <w:proofErr w:type="spellStart"/>
+      <w:r>
+        <w:t>Fit.cs</w:t>
+      </w:r>
+      <w:proofErr w:type="spellEnd"/>
+      <w:r>
+        <w:t xml:space="preserve">) Populates the list and saves to a txt file. This txt file is where the data is </w:t>
+      </w:r>
+      <w:r>
+        <w:t>stored</w:t>
+      </w:r>
+      <w:r>
+        <w:t xml:space="preserve"> </w:t>
+      </w:r>
+      <w:proofErr w:type="gramStart"/>
+      <w:r>
+        <w:t>The</w:t>
+      </w:r>
+      <w:proofErr w:type="gramEnd"/>
+      <w:r>
+        <w:t xml:space="preserve"> </w:t>
+      </w:r>
+      <w:proofErr w:type="spellStart"/>
+      <w:r>
+        <w:t>onAppearing</w:t>
+      </w:r>
+      <w:proofErr w:type="spellEnd"/>
+      <w:r>
+        <w:t xml:space="preserve"> method will also contain a function to order the exercise (list items) by the date. </w:t>
+      </w:r>
+    </w:p>
+    <w:p>
+      <w:r>
+        <w:t xml:space="preserve">When add Button is tapped, this calls the method which directs the user to </w:t>
+      </w:r>
+      <w:proofErr w:type="spellStart"/>
+      <w:r>
+        <w:t>FitnessInfoPage</w:t>
+      </w:r>
+      <w:proofErr w:type="spellEnd"/>
+      <w:r>
+        <w:t xml:space="preserve"> and creates a new instance of type Fit</w:t>
+      </w:r>
+      <w:r>
+        <w:t xml:space="preserve"> and binds it. </w:t>
+      </w:r>
+    </w:p>
+    <w:p>
+      <w:r>
+        <w:t xml:space="preserve">When a list item is selected </w:t>
+      </w:r>
+      <w:r>
+        <w:t xml:space="preserve">Navigates to </w:t>
+      </w:r>
+      <w:proofErr w:type="spellStart"/>
+      <w:r>
+        <w:t>FitnessInfoPage</w:t>
+      </w:r>
+      <w:proofErr w:type="spellEnd"/>
+      <w:r>
+        <w:t>, binds to Fit instance</w:t>
+      </w:r>
+      <w:r>
+        <w:t>.</w:t>
+      </w:r>
+    </w:p>
+    <w:p/>
+    <w:p>
+      <w:pPr>
+        <w:pStyle w:val="Heading2"/>
+      </w:pPr>
+      <w:r>
+        <w:t>Fitness Information page</w:t>
+      </w:r>
+    </w:p>
+    <w:p>
+      <w:r>
+        <w:t>(</w:t>
+      </w:r>
+      <w:proofErr w:type="spellStart"/>
+      <w:r>
+        <w:t>FitnessInfoPage.xaml</w:t>
+      </w:r>
+      <w:proofErr w:type="spellEnd"/>
+      <w:r>
+        <w:t xml:space="preserve"> and </w:t>
+      </w:r>
+      <w:proofErr w:type="spellStart"/>
+      <w:r>
+        <w:t>FitnessInfoPage.xaml.cs</w:t>
+      </w:r>
+      <w:proofErr w:type="spellEnd"/>
+      <w:r>
+        <w:t>)</w:t>
+      </w:r>
+    </w:p>
+    <w:p>
+      <w:r>
+        <w:t xml:space="preserve">This page contains a box with a placeholder, telling the user to enter what ever exercise they did, and two buttons. A delete button and a save button. The text in the box is binding to the text attribute from the Fit class. </w:t>
+      </w:r>
+    </w:p>
+    <w:p>
+      <w:r>
+        <w:t xml:space="preserve">The delete button calls a method which deletes the file if it existed and the user is brought back to the fitness Information List page. </w:t>
+      </w:r>
+    </w:p>
+    <w:p>
+      <w:r>
+        <w:t xml:space="preserve">The save button calls a method which  will either (using if/else statement), save the details entered into a new file with a randomly generated name or an existing file, if the list item is being edited.  </w:t>
+      </w:r>
+    </w:p>
+    <w:p/>
+    <w:p>
+      <w:pPr>
+        <w:pStyle w:val="Heading3"/>
+      </w:pPr>
+      <w:r>
+        <w:t xml:space="preserve">AIM: </w:t>
+      </w:r>
+    </w:p>
+    <w:p>
+      <w:r>
+        <w:t xml:space="preserve">The app is organised and aesthetically pleasing. It is user friendly, and smooth. All </w:t>
+      </w:r>
+      <w:proofErr w:type="gramStart"/>
+      <w:r>
+        <w:t>pages</w:t>
+      </w:r>
+      <w:proofErr w:type="gramEnd"/>
+      <w:r>
+        <w:t xml:space="preserve"> work and there is no run time errors. The app has been tested through out and there is data storage implemented. </w:t>
+      </w:r>
+      <w:r>
+        <w:t xml:space="preserve">It is more </w:t>
+      </w:r>
+      <w:r>
+        <w:t xml:space="preserve">than </w:t>
+      </w:r>
+      <w:r>
+        <w:t>a simple information app</w:t>
+      </w:r>
+      <w:r>
+        <w:t>.</w:t>
+      </w:r>
     </w:p>
     <w:sectPr>
       <w:pgSz w:w="11906" w:h="16838"/>
@@ -21,7 +426,7 @@
   <w:docDefaults>
     <w:rPrDefault>
       <w:rPr>
-        <w:rFonts w:asciiTheme="minorHAnsi" w:eastAsiaTheme="minorHAnsi" w:hAnsiTheme="minorHAnsi" w:cstheme="minorBidi"/>
+        <w:rFonts w:asciiTheme="minorHAnsi" w:eastAsiaTheme="minorEastAsia" w:hAnsiTheme="minorHAnsi" w:cstheme="minorBidi"/>
         <w:sz w:val="22"/>
         <w:szCs w:val="22"/>
         <w:lang w:val="en-IE" w:eastAsia="en-US" w:bidi="ar-SA"/>
@@ -139,6 +544,7 @@
     <w:lsdException w:name="HTML Sample" w:semiHidden="1" w:unhideWhenUsed="1"/>
     <w:lsdException w:name="HTML Typewriter" w:semiHidden="1" w:unhideWhenUsed="1"/>
     <w:lsdException w:name="HTML Variable" w:semiHidden="1" w:unhideWhenUsed="1"/>
+    <w:lsdException w:name="Normal Table" w:semiHidden="1" w:unhideWhenUsed="1"/>
     <w:lsdException w:name="annotation subject" w:semiHidden="1" w:unhideWhenUsed="1"/>
     <w:lsdException w:name="No List" w:semiHidden="1" w:unhideWhenUsed="1"/>
     <w:lsdException w:name="Outline List 1" w:semiHidden="1" w:unhideWhenUsed="1"/>
@@ -184,9 +590,11 @@
     <w:lsdException w:name="Table Subtle 1" w:semiHidden="1" w:unhideWhenUsed="1"/>
     <w:lsdException w:name="Table Subtle 2" w:semiHidden="1" w:unhideWhenUsed="1"/>
     <w:lsdException w:name="Table Web 1" w:semiHidden="1" w:unhideWhenUsed="1"/>
+    <w:lsdException w:name="Table Web 2" w:semiHidden="1" w:unhideWhenUsed="1"/>
     <w:lsdException w:name="Table Web 3" w:semiHidden="1" w:unhideWhenUsed="1"/>
     <w:lsdException w:name="Balloon Text" w:semiHidden="1" w:unhideWhenUsed="1"/>
     <w:lsdException w:name="Table Grid" w:uiPriority="39"/>
+    <w:lsdException w:name="Table Theme" w:semiHidden="1" w:unhideWhenUsed="1"/>
     <w:lsdException w:name="Placeholder Text" w:semiHidden="1"/>
     <w:lsdException w:name="No Spacing" w:uiPriority="1" w:qFormat="1"/>
     <w:lsdException w:name="Light Shading" w:uiPriority="60"/>
@@ -412,11 +820,228 @@
   <w:style w:type="paragraph" w:default="1" w:styleId="Normal">
     <w:name w:val="Normal"/>
     <w:qFormat/>
+    <w:rsid w:val="00334465"/>
+  </w:style>
+  <w:style w:type="paragraph" w:styleId="Heading1">
+    <w:name w:val="heading 1"/>
+    <w:basedOn w:val="Normal"/>
+    <w:next w:val="Normal"/>
+    <w:link w:val="Heading1Char"/>
+    <w:uiPriority w:val="9"/>
+    <w:qFormat/>
+    <w:rsid w:val="00334465"/>
+    <w:pPr>
+      <w:keepNext/>
+      <w:keepLines/>
+      <w:spacing w:before="400" w:after="40" w:line="240" w:lineRule="auto"/>
+      <w:outlineLvl w:val="0"/>
+    </w:pPr>
+    <w:rPr>
+      <w:rFonts w:asciiTheme="majorHAnsi" w:eastAsiaTheme="majorEastAsia" w:hAnsiTheme="majorHAnsi" w:cstheme="majorBidi"/>
+      <w:caps/>
+      <w:sz w:val="36"/>
+      <w:szCs w:val="36"/>
+    </w:rPr>
+  </w:style>
+  <w:style w:type="paragraph" w:styleId="Heading2">
+    <w:name w:val="heading 2"/>
+    <w:basedOn w:val="Normal"/>
+    <w:next w:val="Normal"/>
+    <w:link w:val="Heading2Char"/>
+    <w:uiPriority w:val="9"/>
+    <w:unhideWhenUsed/>
+    <w:qFormat/>
+    <w:rsid w:val="00334465"/>
+    <w:pPr>
+      <w:keepNext/>
+      <w:keepLines/>
+      <w:spacing w:before="120" w:after="0" w:line="240" w:lineRule="auto"/>
+      <w:outlineLvl w:val="1"/>
+    </w:pPr>
+    <w:rPr>
+      <w:rFonts w:asciiTheme="majorHAnsi" w:eastAsiaTheme="majorEastAsia" w:hAnsiTheme="majorHAnsi" w:cstheme="majorBidi"/>
+      <w:caps/>
+      <w:sz w:val="28"/>
+      <w:szCs w:val="28"/>
+    </w:rPr>
+  </w:style>
+  <w:style w:type="paragraph" w:styleId="Heading3">
+    <w:name w:val="heading 3"/>
+    <w:basedOn w:val="Normal"/>
+    <w:next w:val="Normal"/>
+    <w:link w:val="Heading3Char"/>
+    <w:uiPriority w:val="9"/>
+    <w:unhideWhenUsed/>
+    <w:qFormat/>
+    <w:rsid w:val="00334465"/>
+    <w:pPr>
+      <w:keepNext/>
+      <w:keepLines/>
+      <w:spacing w:before="120" w:after="0" w:line="240" w:lineRule="auto"/>
+      <w:outlineLvl w:val="2"/>
+    </w:pPr>
+    <w:rPr>
+      <w:rFonts w:asciiTheme="majorHAnsi" w:eastAsiaTheme="majorEastAsia" w:hAnsiTheme="majorHAnsi" w:cstheme="majorBidi"/>
+      <w:smallCaps/>
+      <w:sz w:val="28"/>
+      <w:szCs w:val="28"/>
+    </w:rPr>
+  </w:style>
+  <w:style w:type="paragraph" w:styleId="Heading4">
+    <w:name w:val="heading 4"/>
+    <w:basedOn w:val="Normal"/>
+    <w:next w:val="Normal"/>
+    <w:link w:val="Heading4Char"/>
+    <w:uiPriority w:val="9"/>
+    <w:semiHidden/>
+    <w:unhideWhenUsed/>
+    <w:qFormat/>
+    <w:rsid w:val="00334465"/>
+    <w:pPr>
+      <w:keepNext/>
+      <w:keepLines/>
+      <w:spacing w:before="120" w:after="0"/>
+      <w:outlineLvl w:val="3"/>
+    </w:pPr>
+    <w:rPr>
+      <w:rFonts w:asciiTheme="majorHAnsi" w:eastAsiaTheme="majorEastAsia" w:hAnsiTheme="majorHAnsi" w:cstheme="majorBidi"/>
+      <w:caps/>
+    </w:rPr>
+  </w:style>
+  <w:style w:type="paragraph" w:styleId="Heading5">
+    <w:name w:val="heading 5"/>
+    <w:basedOn w:val="Normal"/>
+    <w:next w:val="Normal"/>
+    <w:link w:val="Heading5Char"/>
+    <w:uiPriority w:val="9"/>
+    <w:semiHidden/>
+    <w:unhideWhenUsed/>
+    <w:qFormat/>
+    <w:rsid w:val="00334465"/>
+    <w:pPr>
+      <w:keepNext/>
+      <w:keepLines/>
+      <w:spacing w:before="120" w:after="0"/>
+      <w:outlineLvl w:val="4"/>
+    </w:pPr>
+    <w:rPr>
+      <w:rFonts w:asciiTheme="majorHAnsi" w:eastAsiaTheme="majorEastAsia" w:hAnsiTheme="majorHAnsi" w:cstheme="majorBidi"/>
+      <w:i/>
+      <w:iCs/>
+      <w:caps/>
+    </w:rPr>
+  </w:style>
+  <w:style w:type="paragraph" w:styleId="Heading6">
+    <w:name w:val="heading 6"/>
+    <w:basedOn w:val="Normal"/>
+    <w:next w:val="Normal"/>
+    <w:link w:val="Heading6Char"/>
+    <w:uiPriority w:val="9"/>
+    <w:semiHidden/>
+    <w:unhideWhenUsed/>
+    <w:qFormat/>
+    <w:rsid w:val="00334465"/>
+    <w:pPr>
+      <w:keepNext/>
+      <w:keepLines/>
+      <w:spacing w:before="120" w:after="0"/>
+      <w:outlineLvl w:val="5"/>
+    </w:pPr>
+    <w:rPr>
+      <w:rFonts w:asciiTheme="majorHAnsi" w:eastAsiaTheme="majorEastAsia" w:hAnsiTheme="majorHAnsi" w:cstheme="majorBidi"/>
+      <w:b/>
+      <w:bCs/>
+      <w:caps/>
+      <w:color w:val="262626" w:themeColor="text1" w:themeTint="D9"/>
+      <w:sz w:val="20"/>
+      <w:szCs w:val="20"/>
+    </w:rPr>
+  </w:style>
+  <w:style w:type="paragraph" w:styleId="Heading7">
+    <w:name w:val="heading 7"/>
+    <w:basedOn w:val="Normal"/>
+    <w:next w:val="Normal"/>
+    <w:link w:val="Heading7Char"/>
+    <w:uiPriority w:val="9"/>
+    <w:semiHidden/>
+    <w:unhideWhenUsed/>
+    <w:qFormat/>
+    <w:rsid w:val="00334465"/>
+    <w:pPr>
+      <w:keepNext/>
+      <w:keepLines/>
+      <w:spacing w:before="120" w:after="0"/>
+      <w:outlineLvl w:val="6"/>
+    </w:pPr>
+    <w:rPr>
+      <w:rFonts w:asciiTheme="majorHAnsi" w:eastAsiaTheme="majorEastAsia" w:hAnsiTheme="majorHAnsi" w:cstheme="majorBidi"/>
+      <w:b/>
+      <w:bCs/>
+      <w:i/>
+      <w:iCs/>
+      <w:caps/>
+      <w:color w:val="262626" w:themeColor="text1" w:themeTint="D9"/>
+      <w:sz w:val="20"/>
+      <w:szCs w:val="20"/>
+    </w:rPr>
+  </w:style>
+  <w:style w:type="paragraph" w:styleId="Heading8">
+    <w:name w:val="heading 8"/>
+    <w:basedOn w:val="Normal"/>
+    <w:next w:val="Normal"/>
+    <w:link w:val="Heading8Char"/>
+    <w:uiPriority w:val="9"/>
+    <w:semiHidden/>
+    <w:unhideWhenUsed/>
+    <w:qFormat/>
+    <w:rsid w:val="00334465"/>
+    <w:pPr>
+      <w:keepNext/>
+      <w:keepLines/>
+      <w:spacing w:before="120" w:after="0"/>
+      <w:outlineLvl w:val="7"/>
+    </w:pPr>
+    <w:rPr>
+      <w:rFonts w:asciiTheme="majorHAnsi" w:eastAsiaTheme="majorEastAsia" w:hAnsiTheme="majorHAnsi" w:cstheme="majorBidi"/>
+      <w:b/>
+      <w:bCs/>
+      <w:caps/>
+      <w:color w:val="7F7F7F" w:themeColor="text1" w:themeTint="80"/>
+      <w:sz w:val="20"/>
+      <w:szCs w:val="20"/>
+    </w:rPr>
+  </w:style>
+  <w:style w:type="paragraph" w:styleId="Heading9">
+    <w:name w:val="heading 9"/>
+    <w:basedOn w:val="Normal"/>
+    <w:next w:val="Normal"/>
+    <w:link w:val="Heading9Char"/>
+    <w:uiPriority w:val="9"/>
+    <w:semiHidden/>
+    <w:unhideWhenUsed/>
+    <w:qFormat/>
+    <w:rsid w:val="00334465"/>
+    <w:pPr>
+      <w:keepNext/>
+      <w:keepLines/>
+      <w:spacing w:before="120" w:after="0"/>
+      <w:outlineLvl w:val="8"/>
+    </w:pPr>
+    <w:rPr>
+      <w:rFonts w:asciiTheme="majorHAnsi" w:eastAsiaTheme="majorEastAsia" w:hAnsiTheme="majorHAnsi" w:cstheme="majorBidi"/>
+      <w:b/>
+      <w:bCs/>
+      <w:i/>
+      <w:iCs/>
+      <w:caps/>
+      <w:color w:val="7F7F7F" w:themeColor="text1" w:themeTint="80"/>
+      <w:sz w:val="20"/>
+      <w:szCs w:val="20"/>
+    </w:rPr>
   </w:style>
   <w:style w:type="character" w:default="1" w:styleId="DefaultParagraphFont">
     <w:name w:val="Default Paragraph Font"/>
     <w:uiPriority w:val="1"/>
-    <w:semiHidden/>
     <w:unhideWhenUsed/>
   </w:style>
   <w:style w:type="table" w:default="1" w:styleId="TableNormal">
@@ -439,6 +1064,404 @@
     <w:uiPriority w:val="99"/>
     <w:semiHidden/>
     <w:unhideWhenUsed/>
+  </w:style>
+  <w:style w:type="character" w:customStyle="1" w:styleId="Heading1Char">
+    <w:name w:val="Heading 1 Char"/>
+    <w:basedOn w:val="DefaultParagraphFont"/>
+    <w:link w:val="Heading1"/>
+    <w:uiPriority w:val="9"/>
+    <w:rsid w:val="00334465"/>
+    <w:rPr>
+      <w:rFonts w:asciiTheme="majorHAnsi" w:eastAsiaTheme="majorEastAsia" w:hAnsiTheme="majorHAnsi" w:cstheme="majorBidi"/>
+      <w:caps/>
+      <w:sz w:val="36"/>
+      <w:szCs w:val="36"/>
+    </w:rPr>
+  </w:style>
+  <w:style w:type="character" w:customStyle="1" w:styleId="Heading2Char">
+    <w:name w:val="Heading 2 Char"/>
+    <w:basedOn w:val="DefaultParagraphFont"/>
+    <w:link w:val="Heading2"/>
+    <w:uiPriority w:val="9"/>
+    <w:rsid w:val="00334465"/>
+    <w:rPr>
+      <w:rFonts w:asciiTheme="majorHAnsi" w:eastAsiaTheme="majorEastAsia" w:hAnsiTheme="majorHAnsi" w:cstheme="majorBidi"/>
+      <w:caps/>
+      <w:sz w:val="28"/>
+      <w:szCs w:val="28"/>
+    </w:rPr>
+  </w:style>
+  <w:style w:type="character" w:customStyle="1" w:styleId="Heading3Char">
+    <w:name w:val="Heading 3 Char"/>
+    <w:basedOn w:val="DefaultParagraphFont"/>
+    <w:link w:val="Heading3"/>
+    <w:uiPriority w:val="9"/>
+    <w:rsid w:val="00334465"/>
+    <w:rPr>
+      <w:rFonts w:asciiTheme="majorHAnsi" w:eastAsiaTheme="majorEastAsia" w:hAnsiTheme="majorHAnsi" w:cstheme="majorBidi"/>
+      <w:smallCaps/>
+      <w:sz w:val="28"/>
+      <w:szCs w:val="28"/>
+    </w:rPr>
+  </w:style>
+  <w:style w:type="character" w:customStyle="1" w:styleId="Heading4Char">
+    <w:name w:val="Heading 4 Char"/>
+    <w:basedOn w:val="DefaultParagraphFont"/>
+    <w:link w:val="Heading4"/>
+    <w:uiPriority w:val="9"/>
+    <w:semiHidden/>
+    <w:rsid w:val="00334465"/>
+    <w:rPr>
+      <w:rFonts w:asciiTheme="majorHAnsi" w:eastAsiaTheme="majorEastAsia" w:hAnsiTheme="majorHAnsi" w:cstheme="majorBidi"/>
+      <w:caps/>
+    </w:rPr>
+  </w:style>
+  <w:style w:type="character" w:customStyle="1" w:styleId="Heading5Char">
+    <w:name w:val="Heading 5 Char"/>
+    <w:basedOn w:val="DefaultParagraphFont"/>
+    <w:link w:val="Heading5"/>
+    <w:uiPriority w:val="9"/>
+    <w:semiHidden/>
+    <w:rsid w:val="00334465"/>
+    <w:rPr>
+      <w:rFonts w:asciiTheme="majorHAnsi" w:eastAsiaTheme="majorEastAsia" w:hAnsiTheme="majorHAnsi" w:cstheme="majorBidi"/>
+      <w:i/>
+      <w:iCs/>
+      <w:caps/>
+    </w:rPr>
+  </w:style>
+  <w:style w:type="character" w:customStyle="1" w:styleId="Heading6Char">
+    <w:name w:val="Heading 6 Char"/>
+    <w:basedOn w:val="DefaultParagraphFont"/>
+    <w:link w:val="Heading6"/>
+    <w:uiPriority w:val="9"/>
+    <w:semiHidden/>
+    <w:rsid w:val="00334465"/>
+    <w:rPr>
+      <w:rFonts w:asciiTheme="majorHAnsi" w:eastAsiaTheme="majorEastAsia" w:hAnsiTheme="majorHAnsi" w:cstheme="majorBidi"/>
+      <w:b/>
+      <w:bCs/>
+      <w:caps/>
+      <w:color w:val="262626" w:themeColor="text1" w:themeTint="D9"/>
+      <w:sz w:val="20"/>
+      <w:szCs w:val="20"/>
+    </w:rPr>
+  </w:style>
+  <w:style w:type="character" w:customStyle="1" w:styleId="Heading7Char">
+    <w:name w:val="Heading 7 Char"/>
+    <w:basedOn w:val="DefaultParagraphFont"/>
+    <w:link w:val="Heading7"/>
+    <w:uiPriority w:val="9"/>
+    <w:semiHidden/>
+    <w:rsid w:val="00334465"/>
+    <w:rPr>
+      <w:rFonts w:asciiTheme="majorHAnsi" w:eastAsiaTheme="majorEastAsia" w:hAnsiTheme="majorHAnsi" w:cstheme="majorBidi"/>
+      <w:b/>
+      <w:bCs/>
+      <w:i/>
+      <w:iCs/>
+      <w:caps/>
+      <w:color w:val="262626" w:themeColor="text1" w:themeTint="D9"/>
+      <w:sz w:val="20"/>
+      <w:szCs w:val="20"/>
+    </w:rPr>
+  </w:style>
+  <w:style w:type="character" w:customStyle="1" w:styleId="Heading8Char">
+    <w:name w:val="Heading 8 Char"/>
+    <w:basedOn w:val="DefaultParagraphFont"/>
+    <w:link w:val="Heading8"/>
+    <w:uiPriority w:val="9"/>
+    <w:semiHidden/>
+    <w:rsid w:val="00334465"/>
+    <w:rPr>
+      <w:rFonts w:asciiTheme="majorHAnsi" w:eastAsiaTheme="majorEastAsia" w:hAnsiTheme="majorHAnsi" w:cstheme="majorBidi"/>
+      <w:b/>
+      <w:bCs/>
+      <w:caps/>
+      <w:color w:val="7F7F7F" w:themeColor="text1" w:themeTint="80"/>
+      <w:sz w:val="20"/>
+      <w:szCs w:val="20"/>
+    </w:rPr>
+  </w:style>
+  <w:style w:type="character" w:customStyle="1" w:styleId="Heading9Char">
+    <w:name w:val="Heading 9 Char"/>
+    <w:basedOn w:val="DefaultParagraphFont"/>
+    <w:link w:val="Heading9"/>
+    <w:uiPriority w:val="9"/>
+    <w:semiHidden/>
+    <w:rsid w:val="00334465"/>
+    <w:rPr>
+      <w:rFonts w:asciiTheme="majorHAnsi" w:eastAsiaTheme="majorEastAsia" w:hAnsiTheme="majorHAnsi" w:cstheme="majorBidi"/>
+      <w:b/>
+      <w:bCs/>
+      <w:i/>
+      <w:iCs/>
+      <w:caps/>
+      <w:color w:val="7F7F7F" w:themeColor="text1" w:themeTint="80"/>
+      <w:sz w:val="20"/>
+      <w:szCs w:val="20"/>
+    </w:rPr>
+  </w:style>
+  <w:style w:type="paragraph" w:styleId="Caption">
+    <w:name w:val="caption"/>
+    <w:basedOn w:val="Normal"/>
+    <w:next w:val="Normal"/>
+    <w:uiPriority w:val="35"/>
+    <w:semiHidden/>
+    <w:unhideWhenUsed/>
+    <w:qFormat/>
+    <w:rsid w:val="00334465"/>
+    <w:pPr>
+      <w:spacing w:line="240" w:lineRule="auto"/>
+    </w:pPr>
+    <w:rPr>
+      <w:b/>
+      <w:bCs/>
+      <w:smallCaps/>
+      <w:color w:val="595959" w:themeColor="text1" w:themeTint="A6"/>
+    </w:rPr>
+  </w:style>
+  <w:style w:type="paragraph" w:styleId="Title">
+    <w:name w:val="Title"/>
+    <w:basedOn w:val="Normal"/>
+    <w:next w:val="Normal"/>
+    <w:link w:val="TitleChar"/>
+    <w:uiPriority w:val="10"/>
+    <w:qFormat/>
+    <w:rsid w:val="00334465"/>
+    <w:pPr>
+      <w:spacing w:after="0" w:line="240" w:lineRule="auto"/>
+      <w:contextualSpacing/>
+    </w:pPr>
+    <w:rPr>
+      <w:rFonts w:asciiTheme="majorHAnsi" w:eastAsiaTheme="majorEastAsia" w:hAnsiTheme="majorHAnsi" w:cstheme="majorBidi"/>
+      <w:caps/>
+      <w:color w:val="404040" w:themeColor="text1" w:themeTint="BF"/>
+      <w:spacing w:val="-10"/>
+      <w:sz w:val="72"/>
+      <w:szCs w:val="72"/>
+    </w:rPr>
+  </w:style>
+  <w:style w:type="character" w:customStyle="1" w:styleId="TitleChar">
+    <w:name w:val="Title Char"/>
+    <w:basedOn w:val="DefaultParagraphFont"/>
+    <w:link w:val="Title"/>
+    <w:uiPriority w:val="10"/>
+    <w:rsid w:val="00334465"/>
+    <w:rPr>
+      <w:rFonts w:asciiTheme="majorHAnsi" w:eastAsiaTheme="majorEastAsia" w:hAnsiTheme="majorHAnsi" w:cstheme="majorBidi"/>
+      <w:caps/>
+      <w:color w:val="404040" w:themeColor="text1" w:themeTint="BF"/>
+      <w:spacing w:val="-10"/>
+      <w:sz w:val="72"/>
+      <w:szCs w:val="72"/>
+    </w:rPr>
+  </w:style>
+  <w:style w:type="paragraph" w:styleId="Subtitle">
+    <w:name w:val="Subtitle"/>
+    <w:basedOn w:val="Normal"/>
+    <w:next w:val="Normal"/>
+    <w:link w:val="SubtitleChar"/>
+    <w:uiPriority w:val="11"/>
+    <w:qFormat/>
+    <w:rsid w:val="00334465"/>
+    <w:pPr>
+      <w:numPr>
+        <w:ilvl w:val="1"/>
+      </w:numPr>
+    </w:pPr>
+    <w:rPr>
+      <w:rFonts w:asciiTheme="majorHAnsi" w:eastAsiaTheme="majorEastAsia" w:hAnsiTheme="majorHAnsi" w:cstheme="majorBidi"/>
+      <w:smallCaps/>
+      <w:color w:val="595959" w:themeColor="text1" w:themeTint="A6"/>
+      <w:sz w:val="28"/>
+      <w:szCs w:val="28"/>
+    </w:rPr>
+  </w:style>
+  <w:style w:type="character" w:customStyle="1" w:styleId="SubtitleChar">
+    <w:name w:val="Subtitle Char"/>
+    <w:basedOn w:val="DefaultParagraphFont"/>
+    <w:link w:val="Subtitle"/>
+    <w:uiPriority w:val="11"/>
+    <w:rsid w:val="00334465"/>
+    <w:rPr>
+      <w:rFonts w:asciiTheme="majorHAnsi" w:eastAsiaTheme="majorEastAsia" w:hAnsiTheme="majorHAnsi" w:cstheme="majorBidi"/>
+      <w:smallCaps/>
+      <w:color w:val="595959" w:themeColor="text1" w:themeTint="A6"/>
+      <w:sz w:val="28"/>
+      <w:szCs w:val="28"/>
+    </w:rPr>
+  </w:style>
+  <w:style w:type="character" w:styleId="Strong">
+    <w:name w:val="Strong"/>
+    <w:basedOn w:val="DefaultParagraphFont"/>
+    <w:uiPriority w:val="22"/>
+    <w:qFormat/>
+    <w:rsid w:val="00334465"/>
+    <w:rPr>
+      <w:b/>
+      <w:bCs/>
+    </w:rPr>
+  </w:style>
+  <w:style w:type="character" w:styleId="Emphasis">
+    <w:name w:val="Emphasis"/>
+    <w:basedOn w:val="DefaultParagraphFont"/>
+    <w:uiPriority w:val="20"/>
+    <w:qFormat/>
+    <w:rsid w:val="00334465"/>
+    <w:rPr>
+      <w:i/>
+      <w:iCs/>
+    </w:rPr>
+  </w:style>
+  <w:style w:type="paragraph" w:styleId="NoSpacing">
+    <w:name w:val="No Spacing"/>
+    <w:uiPriority w:val="1"/>
+    <w:qFormat/>
+    <w:rsid w:val="00334465"/>
+    <w:pPr>
+      <w:spacing w:after="0" w:line="240" w:lineRule="auto"/>
+    </w:pPr>
+  </w:style>
+  <w:style w:type="paragraph" w:styleId="Quote">
+    <w:name w:val="Quote"/>
+    <w:basedOn w:val="Normal"/>
+    <w:next w:val="Normal"/>
+    <w:link w:val="QuoteChar"/>
+    <w:uiPriority w:val="29"/>
+    <w:qFormat/>
+    <w:rsid w:val="00334465"/>
+    <w:pPr>
+      <w:spacing w:before="160" w:line="240" w:lineRule="auto"/>
+      <w:ind w:left="720" w:right="720"/>
+    </w:pPr>
+    <w:rPr>
+      <w:rFonts w:asciiTheme="majorHAnsi" w:eastAsiaTheme="majorEastAsia" w:hAnsiTheme="majorHAnsi" w:cstheme="majorBidi"/>
+      <w:sz w:val="25"/>
+      <w:szCs w:val="25"/>
+    </w:rPr>
+  </w:style>
+  <w:style w:type="character" w:customStyle="1" w:styleId="QuoteChar">
+    <w:name w:val="Quote Char"/>
+    <w:basedOn w:val="DefaultParagraphFont"/>
+    <w:link w:val="Quote"/>
+    <w:uiPriority w:val="29"/>
+    <w:rsid w:val="00334465"/>
+    <w:rPr>
+      <w:rFonts w:asciiTheme="majorHAnsi" w:eastAsiaTheme="majorEastAsia" w:hAnsiTheme="majorHAnsi" w:cstheme="majorBidi"/>
+      <w:sz w:val="25"/>
+      <w:szCs w:val="25"/>
+    </w:rPr>
+  </w:style>
+  <w:style w:type="paragraph" w:styleId="IntenseQuote">
+    <w:name w:val="Intense Quote"/>
+    <w:basedOn w:val="Normal"/>
+    <w:next w:val="Normal"/>
+    <w:link w:val="IntenseQuoteChar"/>
+    <w:uiPriority w:val="30"/>
+    <w:qFormat/>
+    <w:rsid w:val="00334465"/>
+    <w:pPr>
+      <w:spacing w:before="280" w:after="280" w:line="240" w:lineRule="auto"/>
+      <w:ind w:left="1080" w:right="1080"/>
+      <w:jc w:val="center"/>
+    </w:pPr>
+    <w:rPr>
+      <w:color w:val="404040" w:themeColor="text1" w:themeTint="BF"/>
+      <w:sz w:val="32"/>
+      <w:szCs w:val="32"/>
+    </w:rPr>
+  </w:style>
+  <w:style w:type="character" w:customStyle="1" w:styleId="IntenseQuoteChar">
+    <w:name w:val="Intense Quote Char"/>
+    <w:basedOn w:val="DefaultParagraphFont"/>
+    <w:link w:val="IntenseQuote"/>
+    <w:uiPriority w:val="30"/>
+    <w:rsid w:val="00334465"/>
+    <w:rPr>
+      <w:color w:val="404040" w:themeColor="text1" w:themeTint="BF"/>
+      <w:sz w:val="32"/>
+      <w:szCs w:val="32"/>
+    </w:rPr>
+  </w:style>
+  <w:style w:type="character" w:styleId="SubtleEmphasis">
+    <w:name w:val="Subtle Emphasis"/>
+    <w:basedOn w:val="DefaultParagraphFont"/>
+    <w:uiPriority w:val="19"/>
+    <w:qFormat/>
+    <w:rsid w:val="00334465"/>
+    <w:rPr>
+      <w:i/>
+      <w:iCs/>
+      <w:color w:val="595959" w:themeColor="text1" w:themeTint="A6"/>
+    </w:rPr>
+  </w:style>
+  <w:style w:type="character" w:styleId="IntenseEmphasis">
+    <w:name w:val="Intense Emphasis"/>
+    <w:basedOn w:val="DefaultParagraphFont"/>
+    <w:uiPriority w:val="21"/>
+    <w:qFormat/>
+    <w:rsid w:val="00334465"/>
+    <w:rPr>
+      <w:b/>
+      <w:bCs/>
+      <w:i/>
+      <w:iCs/>
+    </w:rPr>
+  </w:style>
+  <w:style w:type="character" w:styleId="SubtleReference">
+    <w:name w:val="Subtle Reference"/>
+    <w:basedOn w:val="DefaultParagraphFont"/>
+    <w:uiPriority w:val="31"/>
+    <w:qFormat/>
+    <w:rsid w:val="00334465"/>
+    <w:rPr>
+      <w:smallCaps/>
+      <w:color w:val="404040" w:themeColor="text1" w:themeTint="BF"/>
+      <w:u w:val="single" w:color="7F7F7F" w:themeColor="text1" w:themeTint="80"/>
+    </w:rPr>
+  </w:style>
+  <w:style w:type="character" w:styleId="IntenseReference">
+    <w:name w:val="Intense Reference"/>
+    <w:basedOn w:val="DefaultParagraphFont"/>
+    <w:uiPriority w:val="32"/>
+    <w:qFormat/>
+    <w:rsid w:val="00334465"/>
+    <w:rPr>
+      <w:b/>
+      <w:bCs/>
+      <w:caps w:val="0"/>
+      <w:smallCaps/>
+      <w:color w:val="auto"/>
+      <w:spacing w:val="3"/>
+      <w:u w:val="single"/>
+    </w:rPr>
+  </w:style>
+  <w:style w:type="character" w:styleId="BookTitle">
+    <w:name w:val="Book Title"/>
+    <w:basedOn w:val="DefaultParagraphFont"/>
+    <w:uiPriority w:val="33"/>
+    <w:qFormat/>
+    <w:rsid w:val="00334465"/>
+    <w:rPr>
+      <w:b/>
+      <w:bCs/>
+      <w:smallCaps/>
+      <w:spacing w:val="7"/>
+    </w:rPr>
+  </w:style>
+  <w:style w:type="paragraph" w:styleId="TOCHeading">
+    <w:name w:val="TOC Heading"/>
+    <w:basedOn w:val="Heading1"/>
+    <w:next w:val="Normal"/>
+    <w:uiPriority w:val="39"/>
+    <w:semiHidden/>
+    <w:unhideWhenUsed/>
+    <w:qFormat/>
+    <w:rsid w:val="00334465"/>
+    <w:pPr>
+      <w:outlineLvl w:val="9"/>
+    </w:pPr>
   </w:style>
 </w:styles>
 </file>
@@ -736,4 +1759,16 @@
     </a:ext>
   </a:extLst>
 </a:theme>
+</file>
+
+<file path=customXml/item1.xml><?xml version="1.0" encoding="utf-8"?>
+<b:Sources xmlns:b="http://schemas.openxmlformats.org/officeDocument/2006/bibliography" xmlns="http://schemas.openxmlformats.org/officeDocument/2006/bibliography" SelectedStyle="\APASixthEditionOfficeOnline.xsl" StyleName="APA" Version="6"/>
+</file>
+
+<file path=customXml/itemProps1.xml><?xml version="1.0" encoding="utf-8"?>
+<ds:datastoreItem xmlns:ds="http://schemas.openxmlformats.org/officeDocument/2006/customXml" ds:itemID="{CBCFEF5B-27C1-4759-AFEE-FBCCCD7FE442}">
+  <ds:schemaRefs>
+    <ds:schemaRef ds:uri="http://schemas.openxmlformats.org/officeDocument/2006/bibliography"/>
+  </ds:schemaRefs>
+</ds:datastoreItem>
 </file>
</xml_diff>